<commit_message>
write about introduction of primary result
</commit_message>
<xml_diff>
--- a/05. primary-experiment.docx
+++ b/05. primary-experiment.docx
@@ -5,6 +5,7 @@
     <w:p>
       <w:pPr>
         <w:rPr>
+          <w:rFonts w:hint="eastAsia"/>
           <w:b/>
         </w:rPr>
       </w:pPr>
@@ -66,108 +67,19 @@
       <w:pPr>
         <w:rPr>
           <w:rFonts w:hint="eastAsia"/>
-          <w:b/>
         </w:rPr>
       </w:pPr>
       <w:r>
-        <w:rPr>
-          <w:rFonts w:hint="eastAsia"/>
-          <w:b/>
-        </w:rPr>
-        <w:t xml:space="preserve">　本章では</w:t>
-      </w:r>
-      <w:r>
-        <w:rPr>
-          <w:rFonts w:hint="eastAsia"/>
-        </w:rPr>
-        <w:t>，</w:t>
-      </w:r>
-      <w:r>
-        <w:t>Web</w:t>
-      </w:r>
-      <w:r>
-        <w:rPr>
-          <w:rFonts w:hint="eastAsia"/>
-        </w:rPr>
-        <w:t>サイト利用時の体験を</w:t>
-      </w:r>
-      <w:r>
-        <w:t>UXPLOT</w:t>
-      </w:r>
-      <w:r>
-        <w:rPr>
-          <w:rFonts w:hint="eastAsia"/>
-        </w:rPr>
-        <w:t>を用いて取得し，</w:t>
-      </w:r>
-      <w:r>
-        <w:t>UX</w:t>
-      </w:r>
-      <w:r>
-        <w:rPr>
-          <w:rFonts w:hint="eastAsia"/>
-        </w:rPr>
-        <w:t>カーブと比較しながら</w:t>
-      </w:r>
-      <w:r>
-        <w:rPr>
-          <w:rFonts w:hint="eastAsia"/>
-        </w:rPr>
-        <w:t>傾向を比較する．</w:t>
-      </w:r>
-      <w:r>
-        <w:rPr>
-          <w:rFonts w:hint="eastAsia"/>
-        </w:rPr>
-        <w:t>また，</w:t>
-      </w:r>
-      <w:r>
-        <w:rPr>
-          <w:rFonts w:hint="eastAsia"/>
-        </w:rPr>
-        <w:t>得られた</w:t>
-      </w:r>
-      <w:r>
-        <w:t>UX</w:t>
-      </w:r>
-      <w:r>
-        <w:rPr>
-          <w:rFonts w:hint="eastAsia"/>
-        </w:rPr>
-        <w:t>から製品評価を行い，</w:t>
-      </w:r>
-      <w:r>
-        <w:t>Web</w:t>
-      </w:r>
-      <w:r>
-        <w:rPr>
-          <w:rFonts w:hint="eastAsia"/>
-        </w:rPr>
-        <w:t>サイトの問題点を抽出</w:t>
-      </w:r>
-      <w:r>
-        <w:rPr>
-          <w:rFonts w:hint="eastAsia"/>
-        </w:rPr>
-        <w:t>することで</w:t>
-      </w:r>
-      <w:r>
-        <w:rPr>
-          <w:rFonts w:hint="eastAsia"/>
-        </w:rPr>
-        <w:t>アプリケーションの有効性を</w:t>
-      </w:r>
-      <w:r>
-        <w:rPr>
-          <w:rFonts w:hint="eastAsia"/>
-        </w:rPr>
-        <w:t>検証する</w:t>
-      </w:r>
-      <w:r>
-        <w:rPr>
-          <w:rFonts w:hint="eastAsia"/>
-        </w:rPr>
-        <w:t>．</w:t>
+        <w:t>5.</w:t>
+      </w:r>
+      <w:r>
+        <w:t xml:space="preserve">1. </w:t>
+      </w:r>
+      <w:r>
+        <w:rPr>
+          <w:rFonts w:hint="eastAsia"/>
+        </w:rPr>
+        <w:t>実験概要</w:t>
       </w:r>
     </w:p>
     <w:p>
@@ -176,6 +88,146 @@
           <w:rFonts w:hint="eastAsia"/>
         </w:rPr>
       </w:pPr>
+      <w:r>
+        <w:rPr>
+          <w:rFonts w:hint="eastAsia"/>
+        </w:rPr>
+        <w:t xml:space="preserve">　４章ではインタフェース比較実験を行い，インタフェースの違いによって</w:t>
+      </w:r>
+      <w:r>
+        <w:t>UX</w:t>
+      </w:r>
+      <w:r>
+        <w:rPr>
+          <w:rFonts w:hint="eastAsia"/>
+        </w:rPr>
+        <w:t>の取得にどんな影響があるかを検証した．</w:t>
+      </w:r>
+      <w:r>
+        <w:rPr>
+          <w:rFonts w:hint="eastAsia"/>
+        </w:rPr>
+        <w:t>出力インタフェース比較実験では，</w:t>
+      </w:r>
+      <w:r>
+        <w:rPr>
+          <w:rFonts w:hint="eastAsia"/>
+        </w:rPr>
+        <w:t>グラフありの場合のインタフェースにおいて</w:t>
+      </w:r>
+      <w:r>
+        <w:t>UX</w:t>
+      </w:r>
+      <w:r>
+        <w:rPr>
+          <w:rFonts w:hint="eastAsia"/>
+        </w:rPr>
+        <w:t>の入力が多くされる傾向があり，</w:t>
+      </w:r>
+      <w:r>
+        <w:t>UX</w:t>
+      </w:r>
+      <w:r>
+        <w:rPr>
+          <w:rFonts w:hint="eastAsia"/>
+        </w:rPr>
+        <w:t>カーブで簡略化・バイアスがかかった</w:t>
+      </w:r>
+      <w:r>
+        <w:t>UX</w:t>
+      </w:r>
+      <w:r>
+        <w:rPr>
+          <w:rFonts w:hint="eastAsia"/>
+        </w:rPr>
+        <w:t>を詳細に取得する傾向があると考えた．</w:t>
+      </w:r>
+      <w:r>
+        <w:rPr>
+          <w:rFonts w:hint="eastAsia"/>
+        </w:rPr>
+        <w:t>入力インタフェース比較実験では，音声入力のインタフェースは短時間で多くの情報が入力される傾向があり，入力回数が減少傾向にあるので製品・サービスの体験を阻害しにくく</w:t>
+      </w:r>
+      <w:bookmarkStart w:id="0" w:name="_GoBack"/>
+      <w:bookmarkEnd w:id="0"/>
+      <w:r>
+        <w:rPr>
+          <w:rFonts w:hint="eastAsia"/>
+        </w:rPr>
+        <w:t>，より詳細な</w:t>
+      </w:r>
+      <w:r>
+        <w:t>UX</w:t>
+      </w:r>
+      <w:r>
+        <w:rPr>
+          <w:rFonts w:hint="eastAsia"/>
+        </w:rPr>
+        <w:t>を入力できると考えた．この結果を踏まえて，</w:t>
+      </w:r>
+      <w:r>
+        <w:rPr>
+          <w:rFonts w:hint="eastAsia"/>
+        </w:rPr>
+        <w:t>本実験では，出力インタフェースはグラフがある場合，入力インタフェースでは音声入力のインタフェースを用いて実験を行い，実際の製品・サービスを想定した</w:t>
+      </w:r>
+      <w:r>
+        <w:t>Web</w:t>
+      </w:r>
+      <w:r>
+        <w:rPr>
+          <w:rFonts w:hint="eastAsia"/>
+        </w:rPr>
+        <w:t>サイト利用時の</w:t>
+      </w:r>
+      <w:r>
+        <w:t>UX</w:t>
+      </w:r>
+      <w:r>
+        <w:rPr>
+          <w:rFonts w:hint="eastAsia"/>
+        </w:rPr>
+        <w:t>を取得する．得られた</w:t>
+      </w:r>
+      <w:r>
+        <w:t>UX</w:t>
+      </w:r>
+      <w:r>
+        <w:rPr>
+          <w:rFonts w:hint="eastAsia"/>
+        </w:rPr>
+        <w:t>を</w:t>
+      </w:r>
+      <w:r>
+        <w:t>UX</w:t>
+      </w:r>
+      <w:r>
+        <w:rPr>
+          <w:rFonts w:hint="eastAsia"/>
+        </w:rPr>
+        <w:t>カーブと傾向を比較し，合わせて</w:t>
+      </w:r>
+      <w:r>
+        <w:t>Web</w:t>
+      </w:r>
+      <w:r>
+        <w:rPr>
+          <w:rFonts w:hint="eastAsia"/>
+        </w:rPr>
+        <w:t>サイトの評価をすることでアプリケーションの有効性について検討する．</w:t>
+      </w:r>
+    </w:p>
+    <w:p/>
+    <w:p>
+      <w:r>
+        <w:t xml:space="preserve">5.2 </w:t>
+      </w:r>
+      <w:r>
+        <w:rPr>
+          <w:rFonts w:hint="eastAsia"/>
+        </w:rPr>
+        <w:t>実験目的</w:t>
+      </w:r>
     </w:p>
     <w:p>
       <w:pPr>
@@ -184,16 +236,16 @@
         </w:rPr>
       </w:pPr>
       <w:r>
-        <w:t>5.</w:t>
-      </w:r>
-      <w:r>
-        <w:t xml:space="preserve">1. </w:t>
-      </w:r>
-      <w:r>
-        <w:rPr>
-          <w:rFonts w:hint="eastAsia"/>
-        </w:rPr>
-        <w:t>実験概要</w:t>
+        <w:rPr>
+          <w:rFonts w:hint="eastAsia"/>
+        </w:rPr>
+        <w:t xml:space="preserve">　</w:t>
+      </w:r>
+      <w:r>
+        <w:rPr>
+          <w:rFonts w:hint="eastAsia"/>
+        </w:rPr>
+        <w:t>インタフェース比較実験結果</w:t>
       </w:r>
     </w:p>
     <w:p>
@@ -201,34 +253,34 @@
         <w:rPr>
           <w:rFonts w:hint="eastAsia"/>
         </w:rPr>
-        <w:t xml:space="preserve">　</w:t>
-      </w:r>
-      <w:r>
-        <w:rPr>
-          <w:rFonts w:hint="eastAsia"/>
-        </w:rPr>
-        <w:t>本実験は，実際の製品利用時の</w:t>
-      </w:r>
-      <w:r>
-        <w:rPr>
-          <w:rFonts w:hint="eastAsia"/>
-        </w:rPr>
-        <w:t>アプリケーションと</w:t>
-      </w:r>
-      <w:r>
-        <w:t>UX</w:t>
-      </w:r>
-      <w:r>
-        <w:rPr>
-          <w:rFonts w:hint="eastAsia"/>
-        </w:rPr>
-        <w:t>カーブの傾向を比較し</w:t>
-      </w:r>
-      <w:r>
-        <w:rPr>
-          <w:rFonts w:hint="eastAsia"/>
-        </w:rPr>
-        <w:t>製品の評価を行うため，</w:t>
+        <w:t>そして得られた</w:t>
+      </w:r>
+      <w:r>
+        <w:t>UX</w:t>
+      </w:r>
+      <w:r>
+        <w:rPr>
+          <w:rFonts w:hint="eastAsia"/>
+        </w:rPr>
+        <w:t>のデータから</w:t>
+      </w:r>
+      <w:r>
+        <w:t>UX</w:t>
+      </w:r>
+      <w:r>
+        <w:rPr>
+          <w:rFonts w:hint="eastAsia"/>
+        </w:rPr>
+        <w:t>カーブと傾向を比較する．また，</w:t>
+      </w:r>
+      <w:r>
+        <w:t>UX</w:t>
+      </w:r>
+      <w:r>
+        <w:rPr>
+          <w:rFonts w:hint="eastAsia"/>
+        </w:rPr>
+        <w:t>の取得と合わせて</w:t>
       </w:r>
       <w:r>
         <w:t>Web</w:t>
@@ -237,6 +289,71 @@
         <w:rPr>
           <w:rFonts w:hint="eastAsia"/>
         </w:rPr>
+        <w:t>サイト利用時の一連の行動を撮影することで製品評価を行い，</w:t>
+      </w:r>
+      <w:r>
+        <w:t>Web</w:t>
+      </w:r>
+      <w:r>
+        <w:rPr>
+          <w:rFonts w:hint="eastAsia"/>
+        </w:rPr>
+        <w:t>サイトの問題点を抽出することで</w:t>
+      </w:r>
+      <w:r>
+        <w:t>Web</w:t>
+      </w:r>
+      <w:r>
+        <w:rPr>
+          <w:rFonts w:hint="eastAsia"/>
+        </w:rPr>
+        <w:t>サイト利用時の行動と得られる</w:t>
+      </w:r>
+      <w:r>
+        <w:t>UX</w:t>
+      </w:r>
+      <w:r>
+        <w:rPr>
+          <w:rFonts w:hint="eastAsia"/>
+        </w:rPr>
+        <w:t>の関連性を明らかとする．</w:t>
+      </w:r>
+    </w:p>
+    <w:p/>
+    <w:p>
+      <w:r>
+        <w:t xml:space="preserve">5.3 </w:t>
+      </w:r>
+      <w:r>
+        <w:rPr>
+          <w:rFonts w:hint="eastAsia"/>
+        </w:rPr>
+        <w:t>実験方法</w:t>
+      </w:r>
+    </w:p>
+    <w:p>
+      <w:r>
+        <w:rPr>
+          <w:rFonts w:hint="eastAsia"/>
+        </w:rPr>
+        <w:t xml:space="preserve">　本実験は，実際の製品利用時のアプリケーションと</w:t>
+      </w:r>
+      <w:r>
+        <w:t>UX</w:t>
+      </w:r>
+      <w:r>
+        <w:rPr>
+          <w:rFonts w:hint="eastAsia"/>
+        </w:rPr>
+        <w:t>カーブの傾向を比較し製品の評価を行うため，</w:t>
+      </w:r>
+      <w:r>
+        <w:t>Web</w:t>
+      </w:r>
+      <w:r>
+        <w:rPr>
+          <w:rFonts w:hint="eastAsia"/>
+        </w:rPr>
         <w:t>サイト利用時の</w:t>
       </w:r>
       <w:r>
@@ -285,25 +402,7 @@
         <w:rPr>
           <w:rFonts w:hint="eastAsia"/>
         </w:rPr>
-        <w:t>のサイトを利用してもらい，</w:t>
-      </w:r>
-      <w:r>
-        <w:rPr>
-          <w:rFonts w:hint="eastAsia"/>
-        </w:rPr>
-        <w:t>サイト内で</w:t>
-      </w:r>
-      <w:r>
-        <w:rPr>
-          <w:rFonts w:hint="eastAsia"/>
-        </w:rPr>
-        <w:t>扱える</w:t>
-      </w:r>
-      <w:r>
-        <w:rPr>
-          <w:rFonts w:hint="eastAsia"/>
-        </w:rPr>
-        <w:t>ポイントを貯めて景品に応募するというタスクを行ってもらった．</w:t>
+        <w:t>のサイトを利用してもらい，サイト内で扱えるポイントを貯めて景品に応募するというタスクを行ってもらった．</w:t>
       </w:r>
       <w:r>
         <w:t>SUNTRY</w:t>
@@ -321,13 +420,7 @@
         <w:rPr>
           <w:rFonts w:hint="eastAsia"/>
         </w:rPr>
-        <w:t>サイト</w:t>
-      </w:r>
-      <w:r>
-        <w:rPr>
-          <w:rFonts w:hint="eastAsia"/>
-        </w:rPr>
-        <w:t>としての価値が高く</w:t>
+        <w:t>サイトとしての価値が高く</w:t>
       </w:r>
       <w:r>
         <w:rPr>
@@ -351,42 +444,7 @@
         <w:rPr>
           <w:rFonts w:hint="eastAsia"/>
         </w:rPr>
-        <w:t>，</w:t>
-      </w:r>
-      <w:r>
-        <w:rPr>
-          <w:rFonts w:hint="eastAsia"/>
-        </w:rPr>
-        <w:t>誰でも</w:t>
-      </w:r>
-      <w:r>
-        <w:rPr>
-          <w:rFonts w:hint="eastAsia"/>
-        </w:rPr>
-        <w:t>利用出来るという理由から実験タスクに用いるサイトとして採用した</w:t>
-      </w:r>
-      <w:r>
-        <w:rPr>
-          <w:rFonts w:hint="eastAsia"/>
-        </w:rPr>
-        <w:t>．</w:t>
-      </w:r>
-    </w:p>
-    <w:p/>
-    <w:p>
-      <w:pPr>
-        <w:rPr>
-          <w:rFonts w:hint="eastAsia"/>
-        </w:rPr>
-      </w:pPr>
-      <w:r>
-        <w:t xml:space="preserve">5.2 </w:t>
-      </w:r>
-      <w:r>
-        <w:rPr>
-          <w:rFonts w:hint="eastAsia"/>
-        </w:rPr>
-        <w:t>実験目的</w:t>
+        <w:t>，誰でも利用出来るという理由から実験タスクに用いるサイトとして採用した．</w:t>
       </w:r>
     </w:p>
     <w:p>
@@ -395,52 +453,9 @@
           <w:rFonts w:hint="eastAsia"/>
         </w:rPr>
       </w:pPr>
-      <w:r>
-        <w:rPr>
-          <w:rFonts w:hint="eastAsia"/>
-        </w:rPr>
-        <w:t xml:space="preserve">　</w:t>
-      </w:r>
-      <w:bookmarkStart w:id="0" w:name="_GoBack"/>
-      <w:bookmarkEnd w:id="0"/>
     </w:p>
     <w:p/>
     <w:p>
-      <w:pPr>
-        <w:rPr>
-          <w:rFonts w:hint="eastAsia"/>
-        </w:rPr>
-      </w:pPr>
-      <w:r>
-        <w:t xml:space="preserve">5.3 </w:t>
-      </w:r>
-      <w:r>
-        <w:rPr>
-          <w:rFonts w:hint="eastAsia"/>
-        </w:rPr>
-        <w:t>実験方法</w:t>
-      </w:r>
-    </w:p>
-    <w:p>
-      <w:pPr>
-        <w:rPr>
-          <w:rFonts w:hint="eastAsia"/>
-        </w:rPr>
-      </w:pPr>
-    </w:p>
-    <w:p>
-      <w:pPr>
-        <w:rPr>
-          <w:rFonts w:hint="eastAsia"/>
-        </w:rPr>
-      </w:pPr>
-    </w:p>
-    <w:p>
-      <w:pPr>
-        <w:rPr>
-          <w:rFonts w:hint="eastAsia"/>
-        </w:rPr>
-      </w:pPr>
       <w:r>
         <w:t xml:space="preserve">5.4 </w:t>
       </w:r>

</xml_diff>

<commit_message>
write about purpose of primary research
</commit_message>
<xml_diff>
--- a/05. primary-experiment.docx
+++ b/05. primary-experiment.docx
@@ -146,7 +146,186 @@
         <w:rPr>
           <w:rFonts w:hint="eastAsia"/>
         </w:rPr>
-        <w:t>入力インタフェース比較実験では，音声入力のインタフェースは短時間で多くの情報が入力される傾向があり，入力回数が減少傾向にあるので製品・サービスの体験を阻害しにくく</w:t>
+        <w:t>入力インタフェース比較実験では，音声入力のインタフェースは短時間で多くの情報が入力される傾向があり，入力回数が減少傾向にあるので製品・サービスの体験を阻害しにくく，より詳細な</w:t>
+      </w:r>
+      <w:r>
+        <w:t>UX</w:t>
+      </w:r>
+      <w:r>
+        <w:rPr>
+          <w:rFonts w:hint="eastAsia"/>
+        </w:rPr>
+        <w:t>を入力できると考えた．この結果を踏まえて，</w:t>
+      </w:r>
+      <w:r>
+        <w:rPr>
+          <w:rFonts w:hint="eastAsia"/>
+        </w:rPr>
+        <w:t>本実験では，出力インタフェースはグラフがある場合，入力インタフェースでは音声入力のインタフェースを用いて実験を行い，実際の製品・サービスを想定した</w:t>
+      </w:r>
+      <w:r>
+        <w:t>Web</w:t>
+      </w:r>
+      <w:r>
+        <w:rPr>
+          <w:rFonts w:hint="eastAsia"/>
+        </w:rPr>
+        <w:t>サイト利用時の</w:t>
+      </w:r>
+      <w:r>
+        <w:t>UX</w:t>
+      </w:r>
+      <w:r>
+        <w:rPr>
+          <w:rFonts w:hint="eastAsia"/>
+        </w:rPr>
+        <w:t>を取得する．得られた</w:t>
+      </w:r>
+      <w:r>
+        <w:t>UX</w:t>
+      </w:r>
+      <w:r>
+        <w:rPr>
+          <w:rFonts w:hint="eastAsia"/>
+        </w:rPr>
+        <w:t>を</w:t>
+      </w:r>
+      <w:r>
+        <w:t>UX</w:t>
+      </w:r>
+      <w:r>
+        <w:rPr>
+          <w:rFonts w:hint="eastAsia"/>
+        </w:rPr>
+        <w:t>カーブと傾向を比較し，合わせて</w:t>
+      </w:r>
+      <w:r>
+        <w:t>Web</w:t>
+      </w:r>
+      <w:r>
+        <w:rPr>
+          <w:rFonts w:hint="eastAsia"/>
+        </w:rPr>
+        <w:t>サイトの評価をすることでアプリケーションの有効性について検討する．</w:t>
+      </w:r>
+    </w:p>
+    <w:p/>
+    <w:p>
+      <w:r>
+        <w:t xml:space="preserve">5.2 </w:t>
+      </w:r>
+      <w:r>
+        <w:rPr>
+          <w:rFonts w:hint="eastAsia"/>
+        </w:rPr>
+        <w:t>実験目的</w:t>
+      </w:r>
+    </w:p>
+    <w:p>
+      <w:r>
+        <w:rPr>
+          <w:rFonts w:hint="eastAsia"/>
+        </w:rPr>
+        <w:t xml:space="preserve">　</w:t>
+      </w:r>
+      <w:r>
+        <w:rPr>
+          <w:rFonts w:hint="eastAsia"/>
+        </w:rPr>
+        <w:t>実際の製品・サービスの利用時に近い</w:t>
+      </w:r>
+      <w:r>
+        <w:t>UX</w:t>
+      </w:r>
+      <w:r>
+        <w:rPr>
+          <w:rFonts w:hint="eastAsia"/>
+        </w:rPr>
+        <w:t>を取得するために，</w:t>
+      </w:r>
+      <w:r>
+        <w:t>Web</w:t>
+      </w:r>
+      <w:r>
+        <w:rPr>
+          <w:rFonts w:hint="eastAsia"/>
+        </w:rPr>
+        <w:t>の利用時の</w:t>
+      </w:r>
+      <w:r>
+        <w:t>UX</w:t>
+      </w:r>
+      <w:r>
+        <w:rPr>
+          <w:rFonts w:hint="eastAsia"/>
+        </w:rPr>
+        <w:t>を取得して</w:t>
+      </w:r>
+      <w:r>
+        <w:t>UX</w:t>
+      </w:r>
+      <w:r>
+        <w:rPr>
+          <w:rFonts w:hint="eastAsia"/>
+        </w:rPr>
+        <w:t>カーブと傾向を比較する．</w:t>
+      </w:r>
+      <w:r>
+        <w:rPr>
+          <w:rFonts w:hint="eastAsia"/>
+        </w:rPr>
+        <w:t>また，</w:t>
+      </w:r>
+      <w:r>
+        <w:t>UX</w:t>
+      </w:r>
+      <w:r>
+        <w:rPr>
+          <w:rFonts w:hint="eastAsia"/>
+        </w:rPr>
+        <w:t>の取得と合わせて</w:t>
+      </w:r>
+      <w:r>
+        <w:t>Web</w:t>
+      </w:r>
+      <w:r>
+        <w:rPr>
+          <w:rFonts w:hint="eastAsia"/>
+        </w:rPr>
+        <w:t>サイト利用時の一連の行動を撮影することで製品評価を行い，</w:t>
+      </w:r>
+      <w:r>
+        <w:t xml:space="preserve"> </w:t>
+      </w:r>
+      <w:r>
+        <w:t>Web</w:t>
+      </w:r>
+      <w:r>
+        <w:rPr>
+          <w:rFonts w:hint="eastAsia"/>
+        </w:rPr>
+        <w:t>サイト利用時の行動と</w:t>
+      </w:r>
+      <w:r>
+        <w:rPr>
+          <w:rFonts w:hint="eastAsia"/>
+        </w:rPr>
+        <w:t>アプリケーションで</w:t>
+      </w:r>
+      <w:r>
+        <w:rPr>
+          <w:rFonts w:hint="eastAsia"/>
+        </w:rPr>
+        <w:t>得られる</w:t>
+      </w:r>
+      <w:r>
+        <w:t>UX</w:t>
+      </w:r>
+      <w:r>
+        <w:rPr>
+          <w:rFonts w:hint="eastAsia"/>
+        </w:rPr>
+        <w:t>の関連性を明らかにす</w:t>
       </w:r>
       <w:bookmarkStart w:id="0" w:name="_GoBack"/>
       <w:bookmarkEnd w:id="0"/>
@@ -154,169 +333,7 @@
         <w:rPr>
           <w:rFonts w:hint="eastAsia"/>
         </w:rPr>
-        <w:t>，より詳細な</w:t>
-      </w:r>
-      <w:r>
-        <w:t>UX</w:t>
-      </w:r>
-      <w:r>
-        <w:rPr>
-          <w:rFonts w:hint="eastAsia"/>
-        </w:rPr>
-        <w:t>を入力できると考えた．この結果を踏まえて，</w:t>
-      </w:r>
-      <w:r>
-        <w:rPr>
-          <w:rFonts w:hint="eastAsia"/>
-        </w:rPr>
-        <w:t>本実験では，出力インタフェースはグラフがある場合，入力インタフェースでは音声入力のインタフェースを用いて実験を行い，実際の製品・サービスを想定した</w:t>
-      </w:r>
-      <w:r>
-        <w:t>Web</w:t>
-      </w:r>
-      <w:r>
-        <w:rPr>
-          <w:rFonts w:hint="eastAsia"/>
-        </w:rPr>
-        <w:t>サイト利用時の</w:t>
-      </w:r>
-      <w:r>
-        <w:t>UX</w:t>
-      </w:r>
-      <w:r>
-        <w:rPr>
-          <w:rFonts w:hint="eastAsia"/>
-        </w:rPr>
-        <w:t>を取得する．得られた</w:t>
-      </w:r>
-      <w:r>
-        <w:t>UX</w:t>
-      </w:r>
-      <w:r>
-        <w:rPr>
-          <w:rFonts w:hint="eastAsia"/>
-        </w:rPr>
-        <w:t>を</w:t>
-      </w:r>
-      <w:r>
-        <w:t>UX</w:t>
-      </w:r>
-      <w:r>
-        <w:rPr>
-          <w:rFonts w:hint="eastAsia"/>
-        </w:rPr>
-        <w:t>カーブと傾向を比較し，合わせて</w:t>
-      </w:r>
-      <w:r>
-        <w:t>Web</w:t>
-      </w:r>
-      <w:r>
-        <w:rPr>
-          <w:rFonts w:hint="eastAsia"/>
-        </w:rPr>
-        <w:t>サイトの評価をすることでアプリケーションの有効性について検討する．</w:t>
-      </w:r>
-    </w:p>
-    <w:p/>
-    <w:p>
-      <w:r>
-        <w:t xml:space="preserve">5.2 </w:t>
-      </w:r>
-      <w:r>
-        <w:rPr>
-          <w:rFonts w:hint="eastAsia"/>
-        </w:rPr>
-        <w:t>実験目的</w:t>
-      </w:r>
-    </w:p>
-    <w:p>
-      <w:pPr>
-        <w:rPr>
-          <w:rFonts w:hint="eastAsia"/>
-        </w:rPr>
-      </w:pPr>
-      <w:r>
-        <w:rPr>
-          <w:rFonts w:hint="eastAsia"/>
-        </w:rPr>
-        <w:t xml:space="preserve">　</w:t>
-      </w:r>
-      <w:r>
-        <w:rPr>
-          <w:rFonts w:hint="eastAsia"/>
-        </w:rPr>
-        <w:t>インタフェース比較実験結果</w:t>
-      </w:r>
-    </w:p>
-    <w:p>
-      <w:r>
-        <w:rPr>
-          <w:rFonts w:hint="eastAsia"/>
-        </w:rPr>
-        <w:t>そして得られた</w:t>
-      </w:r>
-      <w:r>
-        <w:t>UX</w:t>
-      </w:r>
-      <w:r>
-        <w:rPr>
-          <w:rFonts w:hint="eastAsia"/>
-        </w:rPr>
-        <w:t>のデータから</w:t>
-      </w:r>
-      <w:r>
-        <w:t>UX</w:t>
-      </w:r>
-      <w:r>
-        <w:rPr>
-          <w:rFonts w:hint="eastAsia"/>
-        </w:rPr>
-        <w:t>カーブと傾向を比較する．また，</w:t>
-      </w:r>
-      <w:r>
-        <w:t>UX</w:t>
-      </w:r>
-      <w:r>
-        <w:rPr>
-          <w:rFonts w:hint="eastAsia"/>
-        </w:rPr>
-        <w:t>の取得と合わせて</w:t>
-      </w:r>
-      <w:r>
-        <w:t>Web</w:t>
-      </w:r>
-      <w:r>
-        <w:rPr>
-          <w:rFonts w:hint="eastAsia"/>
-        </w:rPr>
-        <w:t>サイト利用時の一連の行動を撮影することで製品評価を行い，</w:t>
-      </w:r>
-      <w:r>
-        <w:t>Web</w:t>
-      </w:r>
-      <w:r>
-        <w:rPr>
-          <w:rFonts w:hint="eastAsia"/>
-        </w:rPr>
-        <w:t>サイトの問題点を抽出することで</w:t>
-      </w:r>
-      <w:r>
-        <w:t>Web</w:t>
-      </w:r>
-      <w:r>
-        <w:rPr>
-          <w:rFonts w:hint="eastAsia"/>
-        </w:rPr>
-        <w:t>サイト利用時の行動と得られる</w:t>
-      </w:r>
-      <w:r>
-        <w:t>UX</w:t>
-      </w:r>
-      <w:r>
-        <w:rPr>
-          <w:rFonts w:hint="eastAsia"/>
-        </w:rPr>
-        <w:t>の関連性を明らかとする．</w:t>
+        <w:t>る．</w:t>
       </w:r>
     </w:p>
     <w:p/>

</xml_diff>